<commit_message>
Added line to initial file.
</commit_message>
<xml_diff>
--- a/inst/MACOVA and ANCOVA.docx
+++ b/inst/MACOVA and ANCOVA.docx
@@ -27,35 +27,28 @@
     </w:p>
     <w:p>
       <w:r>
-        <w:t xml:space="preserve">The primary reason for conducting a MANOVA or an ANOVA is to determine if </w:t>
-      </w:r>
-      <w:r>
-        <w:t>there are any treatment variable effects; in our one-way layout, this amounts simply to determining (by a statistical test) if any group differences exist.</w:t>
-      </w:r>
-    </w:p>
-    <w:p>
-      <w:r>
-        <w:t>A justification often given for conducting a MANOVA as a preliminary to multiple ANOVAS is to contro</w:t>
-      </w:r>
-      <w:r>
-        <w:t>l for Type I error probability (see,  Leary and Altmaier, 1980). If the MANOVA yields significance, then one has a license to carry out the multiple ANOVAS (with the data interpretation being based on the results of the ANOVAS).</w:t>
+        <w:t>The primary reason for conducting a MANOVA or an ANOVA is to determine if there are any treatment variable effects; in our one-way layout, this amounts simply to determining (by a statistical test) if any group differences exist.</w:t>
+      </w:r>
+    </w:p>
+    <w:p>
+      <w:r>
+        <w:t>A justification often given for conducting a MANOVA as a preliminary to multiple ANOVAS is to control for Type I error probability (see,  Leary and Altmaier, 1980). If the MANOVA yields significance, then one has a license to carry out the multiple ANOVAS (with the data interpretation being based on the results of the ANOVAS).</w:t>
+      </w:r>
+    </w:p>
+    <w:p>
+      <w:r>
+        <w:t>Barry is adding a table here:</w:t>
       </w:r>
     </w:p>
     <w:p/>
     <w:p>
       <w:r>
-        <w:t>Situations where MANOVA is</w:t>
-      </w:r>
-      <w:r>
-        <w:t xml:space="preserve"> appropriate:</w:t>
-      </w:r>
-    </w:p>
-    <w:p>
-      <w:r>
-        <w:t>1. To test if there are any overall (interaction, main) effects present.</w:t>
-      </w:r>
-      <w:r>
-        <w:t xml:space="preserve"> When the response variables are correlated with each other, it can give greater power.</w:t>
+        <w:t>Situations where MANOVA is appropriate:</w:t>
+      </w:r>
+    </w:p>
+    <w:p>
+      <w:r>
+        <w:t>1. To test if there are any overall (interaction, main) effects present. When the response variables are correlated with each other, it can give greater power.</w:t>
       </w:r>
     </w:p>
     <w:p>
@@ -65,10 +58,7 @@
     </w:p>
     <w:p>
       <w:r>
-        <w:t xml:space="preserve">3. To </w:t>
-      </w:r>
-      <w:r>
-        <w:t>determine the relative contribution to group separation of the outcome variables in the final subset.</w:t>
+        <w:t>3. To determine the relative contribution to group separation of the outcome variables in the final subset.</w:t>
       </w:r>
     </w:p>
     <w:p>
@@ -84,65 +74,28 @@
     </w:p>
     <w:p>
       <w:r>
-        <w:t>1. To study the effec</w:t>
-      </w:r>
-      <w:r>
-        <w:t xml:space="preserve">ts of some treatment variable or variables on conceptually independent outcome variables. In such a situation one would be interested in how a treatment variable affects each of the outcome variables. Here, there would be no interest in seeking any linear </w:t>
-      </w:r>
-      <w:r>
-        <w:t xml:space="preserve">composite of the outcome variables; an underlying construct is of no concern. </w:t>
-      </w:r>
-      <w:proofErr w:type="gramStart"/>
-      <w:r>
-        <w:t>In particular, an</w:t>
-      </w:r>
-      <w:proofErr w:type="gramEnd"/>
-      <w:r>
-        <w:t xml:space="preserve"> underlying construct would perhaps be of little interest when each outcome variable is from an unrelated domain.</w:t>
-      </w:r>
-    </w:p>
-    <w:p>
-      <w:r>
-        <w:t>2. To explore new treatment-outcome variable bi</w:t>
-      </w:r>
-      <w:r>
-        <w:t xml:space="preserve">variate relationships. Such situations would exist when new treatment and outcome variables are being studied, and the effects of the former on the latter are being investigated </w:t>
-      </w:r>
-      <w:proofErr w:type="gramStart"/>
-      <w:r>
-        <w:t>so as to</w:t>
-      </w:r>
-      <w:proofErr w:type="gramEnd"/>
-      <w:r>
-        <w:t xml:space="preserve"> reach some tentative, nonconfirmatory conclusions. This might be of g</w:t>
-      </w:r>
-      <w:r>
-        <w:t>reater interest in status studies, as opposed to true experimental studies.</w:t>
-      </w:r>
-    </w:p>
-    <w:p>
-      <w:r>
-        <w:t xml:space="preserve">3. To reexamine bivariate relationships within a multivariate context. In this case, separate univariate analysis results can be obtained for comparison purposes, in addition to a </w:t>
-      </w:r>
-      <w:r>
-        <w:t>multivariate analysis if the latter is appropriate and desirable</w:t>
-      </w:r>
-    </w:p>
-    <w:p>
-      <w:r>
-        <w:t>4. To select a comparison group in designing a study. These analyses might be considered in an in-situ design for the purpose of a comparative evaluation of a project. In this situation, evid</w:t>
-      </w:r>
-      <w:r>
-        <w:t>ence of comparability may be obtained via multiple informal ("eyeball") tests or formal statistical tests</w:t>
+        <w:t>1. To study the effects of some treatment variable or variables on conceptually independent outcome variables. In such a situation one would be interested in how a treatment variable affects each of the outcome variables. Here, there would be no interest in seeking any linear composite of the outcome variables; an underlying construct is of no concern. In particular, an underlying construct would perhaps be of little interest when each outcome variable is from an unrelated domain.</w:t>
+      </w:r>
+    </w:p>
+    <w:p>
+      <w:r>
+        <w:t>2. To explore new treatment-outcome variable bivariate relationships. Such situations would exist when new treatment and outcome variables are being studied, and the effects of the former on the latter are being investigated so as to reach some tentative, nonconfirmatory conclusions. This might be of greater interest in status studies, as opposed to true experimental studies.</w:t>
+      </w:r>
+    </w:p>
+    <w:p>
+      <w:r>
+        <w:t>3. To reexamine bivariate relationships within a multivariate context. In this case, separate univariate analysis results can be obtained for comparison purposes, in addition to a multivariate analysis if the latter is appropriate and desirable</w:t>
       </w:r>
     </w:p>
     <w:p>
       <w:r>
         <w:lastRenderedPageBreak/>
-        <w:t>It should be recognized, however, that because of the nature of behavioral science variables, redundant information will usually be obtained with mult</w:t>
-      </w:r>
-      <w:r>
-        <w:t>iple ANOVAs. For example, suppose Variable 1 yields univariate significance and that Variable 2 is highly correlated with Variable 1. Significance yielded by Variable 2, then, would not be a new result.</w:t>
+        <w:t>4. To select a comparison group in designing a study. These analyses might be considered in an in-situ design for the purpose of a comparative evaluation of a project. In this situation, evidence of comparability may be obtained via multiple informal ("eyeball") tests or formal statistical tests</w:t>
+      </w:r>
+    </w:p>
+    <w:p>
+      <w:r>
+        <w:t>It should be recognized, however, that because of the nature of behavioral science variables, redundant information will usually be obtained with multiple ANOVAs. For example, suppose Variable 1 yields univariate significance and that Variable 2 is highly correlated with Variable 1. Significance yielded by Variable 2, then, would not be a new result.</w:t>
       </w:r>
     </w:p>
     <w:p>
@@ -180,18 +133,7 @@
     </w:p>
     <w:p>
       <w:r>
-        <w:t>Use of conventional levels o</w:t>
-      </w:r>
-      <w:r>
-        <w:t xml:space="preserve">f Type I error probabilities for each test in a series of statistical tests may yield an unacceptably high Type I error probability across </w:t>
-      </w:r>
-      <w:proofErr w:type="gramStart"/>
-      <w:r>
-        <w:t>all of</w:t>
-      </w:r>
-      <w:proofErr w:type="gramEnd"/>
-      <w:r>
-        <w:t xml:space="preserve"> the tests (the "</w:t>
+        <w:t>Use of conventional levels of Type I error probabilities for each test in a series of statistical tests may yield an unacceptably high Type I error probability across all of the tests (the "</w:t>
       </w:r>
       <w:proofErr w:type="spellStart"/>
       <w:r>
@@ -204,10 +146,7 @@
     </w:p>
     <w:p>
       <w:r>
-        <w:t>We can employ the usual univariate test statistics with an adjust</w:t>
-      </w:r>
-      <w:r>
-        <w:t xml:space="preserve">ment to the </w:t>
+        <w:t xml:space="preserve">We can employ the usual univariate test statistics with an adjustment to the </w:t>
       </w:r>
       <w:r>
         <w:rPr>
@@ -290,10 +229,7 @@
         </m:sSub>
       </m:oMath>
       <w:r>
-        <w:t>) divided by m. A second approach is to use a multiplicativ</w:t>
-      </w:r>
-      <w:r>
-        <w:t>e inequality (</w:t>
+        <w:t>) divided by m. A second approach is to use a multiplicative inequality (</w:t>
       </w:r>
       <w:proofErr w:type="spellStart"/>
       <w:r>
@@ -387,10 +323,7 @@
         </m:r>
       </m:oMath>
       <w:r>
-        <w:t xml:space="preserve"> tests, that are found using the two approaches are, for most practical purposes, the</w:t>
-      </w:r>
-      <w:r>
-        <w:t xml:space="preserve"> same.</w:t>
+        <w:t xml:space="preserve"> tests, that are found using the two approaches are, for most practical purposes, the same.</w:t>
       </w:r>
     </w:p>
     <w:p/>
@@ -492,45 +425,22 @@
         <w:rPr>
           <w:rFonts w:ascii="Times New Roman" w:hAnsi="Times New Roman"/>
         </w:rPr>
-        <w:t xml:space="preserve">Analysis of covariance (ANCOVA) is a statistical technique that blends analysis of variance and linear regression analysis. It is a more sophisticated method of testing the significance of differences among group means because it adjusts </w:t>
-      </w:r>
-      <w:r>
-        <w:rPr>
-          <w:rFonts w:ascii="Times New Roman" w:hAnsi="Times New Roman"/>
-        </w:rPr>
-        <w:t>scores on the dependent variable to remove the effect of confounding variables. ANCOVA is based on inclusion of additional variables (known as covariates) into the model that may be influencing scores on the dependent variable. (Covariance simply means the</w:t>
-      </w:r>
-      <w:r>
-        <w:rPr>
-          <w:rFonts w:ascii="Times New Roman" w:hAnsi="Times New Roman"/>
-        </w:rPr>
-        <w:t xml:space="preserve"> degree to which two variables vary together – the dependent variable covaries with other variables.) This lets the researcher account for inter-group variation associated not with the "treatment" itself, but from extraneous factors on the dependent variab</w:t>
-      </w:r>
-      <w:r>
-        <w:rPr>
-          <w:rFonts w:ascii="Times New Roman" w:hAnsi="Times New Roman"/>
-        </w:rPr>
-        <w:t>le, the covariate(s). ANCOVA can control one or more covariates at the same time.</w:t>
-      </w:r>
-    </w:p>
-    <w:p>
-      <w:pPr>
-        <w:pStyle w:val="1"/>
-        <w:rPr>
-          <w:rFonts w:ascii="Times New Roman" w:hAnsi="Times New Roman"/>
-        </w:rPr>
-      </w:pPr>
-      <w:r>
-        <w:rPr>
-          <w:rFonts w:ascii="Times New Roman" w:hAnsi="Times New Roman"/>
-        </w:rPr>
-        <w:t>The purpose of ANCOVA, then, is the following: to increase the precision of comparison between groups by reducing within-group error variance; and, to “adjust” comparisons be</w:t>
-      </w:r>
-      <w:r>
-        <w:rPr>
-          <w:rFonts w:ascii="Times New Roman" w:hAnsi="Times New Roman"/>
-        </w:rPr>
-        <w:t>tween groups for imbalances by eliminating confounding variables.</w:t>
+        <w:t>Analysis of covariance (ANCOVA) is a statistical technique that blends analysis of variance and linear regression analysis. It is a more sophisticated method of testing the significance of differences among group means because it adjusts scores on the dependent variable to remove the effect of confounding variables. ANCOVA is based on inclusion of additional variables (known as covariates) into the model that may be influencing scores on the dependent variable. (Covariance simply means the degree to which two variables vary together – the dependent variable covaries with other variables.) This lets the researcher account for inter-group variation associated not with the "treatment" itself, but from extraneous factors on the dependent variable, the covariate(s). ANCOVA can control one or more covariates at the same time.</w:t>
+      </w:r>
+    </w:p>
+    <w:p>
+      <w:pPr>
+        <w:pStyle w:val="1"/>
+        <w:rPr>
+          <w:rFonts w:ascii="Times New Roman" w:hAnsi="Times New Roman"/>
+        </w:rPr>
+      </w:pPr>
+      <w:r>
+        <w:rPr>
+          <w:rFonts w:ascii="Times New Roman" w:hAnsi="Times New Roman"/>
+        </w:rPr>
+        <w:lastRenderedPageBreak/>
+        <w:t>The purpose of ANCOVA, then, is the following: to increase the precision of comparison between groups by reducing within-group error variance; and, to “adjust” comparisons between groups for imbalances by eliminating confounding variables.</w:t>
       </w:r>
     </w:p>
     <w:p>
@@ -550,7 +460,6 @@
           <w:bCs/>
           <w:u w:val="single"/>
         </w:rPr>
-        <w:lastRenderedPageBreak/>
         <w:t>Covariates</w:t>
       </w:r>
     </w:p>
@@ -579,87 +488,35 @@
         <w:rPr>
           <w:rFonts w:ascii="Times New Roman" w:hAnsi="Times New Roman"/>
         </w:rPr>
-        <w:t>Continuous (at interval or ratio level, such as anxiety scores) or dichotomous (such as male/ femal</w:t>
-      </w:r>
-      <w:r>
-        <w:rPr>
-          <w:rFonts w:ascii="Times New Roman" w:hAnsi="Times New Roman"/>
-        </w:rPr>
-        <w:t>e); reliable measurement; correlate significantly with the dependent variable; linear relationship with dependent variable; not highly correlated with one another (should not overlap in influence); and relationship with dependent variable the same for each</w:t>
-      </w:r>
-      <w:r>
-        <w:rPr>
-          <w:rFonts w:ascii="Times New Roman" w:hAnsi="Times New Roman"/>
-        </w:rPr>
-        <w:t xml:space="preserve"> of the groups (homogeneity of regression slopes).</w:t>
-      </w:r>
-    </w:p>
-    <w:p>
-      <w:pPr>
-        <w:pStyle w:val="1"/>
-        <w:rPr>
-          <w:rFonts w:ascii="Times New Roman" w:hAnsi="Times New Roman"/>
-        </w:rPr>
-      </w:pPr>
-      <w:r>
-        <w:rPr>
-          <w:rFonts w:ascii="Times New Roman" w:hAnsi="Times New Roman"/>
-        </w:rPr>
-        <w:t>Each covariate should contribute uniquely to the variance. The covariate must be measured before the intervention is performed. Correct analysis requires that the covariate not be influenced by the treatme</w:t>
-      </w:r>
-      <w:r>
-        <w:rPr>
-          <w:rFonts w:ascii="Times New Roman" w:hAnsi="Times New Roman"/>
-        </w:rPr>
-        <w:t>nt – it therefore must be measured prior to treatment.</w:t>
-      </w:r>
-    </w:p>
-    <w:p>
-      <w:pPr>
-        <w:pStyle w:val="1"/>
-        <w:rPr>
-          <w:rFonts w:ascii="Times New Roman" w:hAnsi="Times New Roman"/>
-        </w:rPr>
-      </w:pPr>
-      <w:r>
-        <w:rPr>
-          <w:rFonts w:ascii="Times New Roman" w:hAnsi="Times New Roman"/>
-        </w:rPr>
-        <w:t xml:space="preserve">ANCOVA tests whether certain factors </w:t>
-      </w:r>
-      <w:proofErr w:type="gramStart"/>
-      <w:r>
-        <w:rPr>
-          <w:rFonts w:ascii="Times New Roman" w:hAnsi="Times New Roman"/>
-        </w:rPr>
-        <w:t>have an effect on</w:t>
-      </w:r>
-      <w:proofErr w:type="gramEnd"/>
-      <w:r>
-        <w:rPr>
-          <w:rFonts w:ascii="Times New Roman" w:hAnsi="Times New Roman"/>
-        </w:rPr>
-        <w:t xml:space="preserve"> the outcome variable after removing the covariate effects. It </w:t>
-      </w:r>
-      <w:proofErr w:type="gramStart"/>
-      <w:r>
-        <w:rPr>
-          <w:rFonts w:ascii="Times New Roman" w:hAnsi="Times New Roman"/>
-        </w:rPr>
-        <w:t>is capable of removing</w:t>
-      </w:r>
-      <w:proofErr w:type="gramEnd"/>
-      <w:r>
-        <w:rPr>
-          <w:rFonts w:ascii="Times New Roman" w:hAnsi="Times New Roman"/>
-        </w:rPr>
-        <w:t xml:space="preserve"> the obscuring effects of pre-existing individual differences </w:t>
-      </w:r>
-      <w:r>
-        <w:rPr>
-          <w:rFonts w:ascii="Times New Roman" w:hAnsi="Times New Roman"/>
-        </w:rPr>
-        <w:t>among subjects. It allows the researcher to compensate for systematic biases among the samples. The inclusion of covariates can also increase statistical power because it accounts for some of the variability.</w:t>
+        <w:t>Continuous (at interval or ratio level, such as anxiety scores) or dichotomous (such as male/ female); reliable measurement; correlate significantly with the dependent variable; linear relationship with dependent variable; not highly correlated with one another (should not overlap in influence); and relationship with dependent variable the same for each of the groups (homogeneity of regression slopes).</w:t>
+      </w:r>
+    </w:p>
+    <w:p>
+      <w:pPr>
+        <w:pStyle w:val="1"/>
+        <w:rPr>
+          <w:rFonts w:ascii="Times New Roman" w:hAnsi="Times New Roman"/>
+        </w:rPr>
+      </w:pPr>
+      <w:r>
+        <w:rPr>
+          <w:rFonts w:ascii="Times New Roman" w:hAnsi="Times New Roman"/>
+        </w:rPr>
+        <w:t>Each covariate should contribute uniquely to the variance. The covariate must be measured before the intervention is performed. Correct analysis requires that the covariate not be influenced by the treatment – it therefore must be measured prior to treatment.</w:t>
+      </w:r>
+    </w:p>
+    <w:p>
+      <w:pPr>
+        <w:pStyle w:val="1"/>
+        <w:rPr>
+          <w:rFonts w:ascii="Times New Roman" w:hAnsi="Times New Roman"/>
+        </w:rPr>
+      </w:pPr>
+      <w:r>
+        <w:rPr>
+          <w:rFonts w:ascii="Times New Roman" w:hAnsi="Times New Roman"/>
+        </w:rPr>
+        <w:t>ANCOVA tests whether certain factors have an effect on the outcome variable after removing the covariate effects. It is capable of removing the obscuring effects of pre-existing individual differences among subjects. It allows the researcher to compensate for systematic biases among the samples. The inclusion of covariates can also increase statistical power because it accounts for some of the variability.</w:t>
       </w:r>
     </w:p>
     <w:p>
@@ -704,13 +561,7 @@
         <w:rPr>
           <w:rFonts w:ascii="Times New Roman" w:hAnsi="Times New Roman"/>
         </w:rPr>
-        <w:t>Normal</w:t>
-      </w:r>
-      <w:r>
-        <w:rPr>
-          <w:rFonts w:ascii="Times New Roman" w:hAnsi="Times New Roman"/>
-        </w:rPr>
-        <w:t xml:space="preserve">ity – the distributions of the residuals are normal. </w:t>
+        <w:t xml:space="preserve">Normality – the distributions of the residuals are normal. </w:t>
       </w:r>
     </w:p>
     <w:p>
@@ -752,13 +603,7 @@
         <w:rPr>
           <w:rFonts w:ascii="Times New Roman" w:hAnsi="Times New Roman"/>
         </w:rPr>
-        <w:t>The covariates sh</w:t>
-      </w:r>
-      <w:r>
-        <w:rPr>
-          <w:rFonts w:ascii="Times New Roman" w:hAnsi="Times New Roman"/>
-        </w:rPr>
-        <w:t>ould be linearly related to the dependent variable at each level of the independent variable.</w:t>
+        <w:t>The covariates should be linearly related to the dependent variable at each level of the independent variable.</w:t>
       </w:r>
     </w:p>
     <w:p>
@@ -820,13 +665,7 @@
         <w:rPr>
           <w:rFonts w:ascii="Times New Roman" w:hAnsi="Times New Roman"/>
         </w:rPr>
-        <w:t>In your study, there is only one fact</w:t>
-      </w:r>
-      <w:r>
-        <w:rPr>
-          <w:rFonts w:ascii="Times New Roman" w:hAnsi="Times New Roman"/>
-        </w:rPr>
-        <w:t>or: Treatment, with two levels.</w:t>
+        <w:t>In your study, there is only one factor: Treatment, with two levels.</w:t>
       </w:r>
     </w:p>
     <w:p>
@@ -868,6 +707,7 @@
         <w:rPr>
           <w:rFonts w:ascii="Times New Roman" w:hAnsi="Times New Roman"/>
         </w:rPr>
+        <w:lastRenderedPageBreak/>
         <w:t xml:space="preserve">The value of response in group which receive </w:t>
       </w:r>
       <m:oMath>
@@ -875,13 +715,7 @@
           <w:rPr>
             <w:rFonts w:ascii="Cambria Math" w:hAnsi="Cambria Math"/>
           </w:rPr>
-          <m:t>it</m:t>
-        </m:r>
-        <m:r>
-          <w:rPr>
-            <w:rFonts w:ascii="Cambria Math" w:hAnsi="Cambria Math"/>
-          </w:rPr>
-          <m:t>h</m:t>
+          <m:t>ith</m:t>
         </m:r>
       </m:oMath>
       <w:r>
@@ -930,19 +764,7 @@
             <w:rPr>
               <w:rFonts w:ascii="Cambria Math" w:hAnsi="Cambria Math"/>
             </w:rPr>
-            <m:t>=</m:t>
-          </m:r>
-          <m:r>
-            <w:rPr>
-              <w:rFonts w:ascii="Cambria Math" w:hAnsi="Cambria Math"/>
-            </w:rPr>
-            <m:t>μ</m:t>
-          </m:r>
-          <m:r>
-            <w:rPr>
-              <w:rFonts w:ascii="Cambria Math" w:hAnsi="Cambria Math"/>
-            </w:rPr>
-            <m:t>+</m:t>
+            <m:t>=μ+</m:t>
           </m:r>
           <m:sSub>
             <m:sSubPr>
@@ -974,13 +796,7 @@
             <w:rPr>
               <w:rFonts w:ascii="Cambria Math" w:hAnsi="Cambria Math"/>
             </w:rPr>
-            <m:t>+</m:t>
-          </m:r>
-          <m:r>
-            <w:rPr>
-              <w:rFonts w:ascii="Cambria Math" w:hAnsi="Cambria Math"/>
-            </w:rPr>
-            <m:t>τ</m:t>
+            <m:t>+τ</m:t>
           </m:r>
           <m:d>
             <m:dPr>
@@ -1081,43 +897,7 @@
             <w:rPr>
               <w:rFonts w:ascii="Cambria Math" w:hAnsi="Cambria Math"/>
             </w:rPr>
-            <m:t xml:space="preserve">, </m:t>
-          </m:r>
-          <m:r>
-            <w:rPr>
-              <w:rFonts w:ascii="Cambria Math" w:hAnsi="Cambria Math"/>
-            </w:rPr>
-            <m:t>i</m:t>
-          </m:r>
-          <m:r>
-            <w:rPr>
-              <w:rFonts w:ascii="Cambria Math" w:hAnsi="Cambria Math"/>
-            </w:rPr>
-            <m:t>=1,2;</m:t>
-          </m:r>
-          <m:r>
-            <w:rPr>
-              <w:rFonts w:ascii="Cambria Math" w:hAnsi="Cambria Math"/>
-            </w:rPr>
-            <m:t>j</m:t>
-          </m:r>
-          <m:r>
-            <w:rPr>
-              <w:rFonts w:ascii="Cambria Math" w:hAnsi="Cambria Math"/>
-            </w:rPr>
-            <m:t>=1,.</m:t>
-          </m:r>
-          <m:r>
-            <w:rPr>
-              <w:rFonts w:ascii="Cambria Math" w:hAnsi="Cambria Math"/>
-            </w:rPr>
-            <m:t>.,</m:t>
-          </m:r>
-          <m:r>
-            <w:rPr>
-              <w:rFonts w:ascii="Cambria Math" w:hAnsi="Cambria Math"/>
-            </w:rPr>
-            <m:t>n</m:t>
+            <m:t>, i=1,2;j=1,..,n</m:t>
           </m:r>
         </m:oMath>
       </m:oMathPara>
@@ -1133,7 +913,6 @@
         <w:rPr>
           <w:rFonts w:ascii="Times New Roman" w:hAnsi="Times New Roman"/>
         </w:rPr>
-        <w:lastRenderedPageBreak/>
         <w:t xml:space="preserve"> </w:t>
       </w:r>
       <m:oMath>
@@ -1175,13 +954,7 @@
           <w:rPr>
             <w:rFonts w:ascii="Cambria Math" w:hAnsi="Cambria Math"/>
           </w:rPr>
-          <m:t>it</m:t>
-        </m:r>
-        <m:r>
-          <w:rPr>
-            <w:rFonts w:ascii="Cambria Math" w:hAnsi="Cambria Math"/>
-          </w:rPr>
-          <m:t>h</m:t>
+          <m:t>ith</m:t>
         </m:r>
       </m:oMath>
       <w:r>
@@ -1229,13 +1002,7 @@
           <w:rPr>
             <w:rFonts w:ascii="Cambria Math" w:hAnsi="Cambria Math"/>
           </w:rPr>
-          <m:t>jt</m:t>
-        </m:r>
-        <m:r>
-          <w:rPr>
-            <w:rFonts w:ascii="Cambria Math" w:hAnsi="Cambria Math"/>
-          </w:rPr>
-          <m:t>h</m:t>
+          <m:t>jth</m:t>
         </m:r>
       </m:oMath>
       <w:r>

</xml_diff>